<commit_message>
añadiedo opción eliminar favoritos
</commit_message>
<xml_diff>
--- a/4-Agregando a favoritos.docx
+++ b/4-Agregando a favoritos.docx
@@ -73,6 +73,10 @@
     </w:p>
     <w:p>
       <w:r>
+        <w:rPr>
+          <w:noProof/>
+          <w:lang w:eastAsia="es-CO"/>
+        </w:rPr>
         <w:drawing>
           <wp:inline distT="0" distB="0" distL="0" distR="0" wp14:anchorId="4FA5B92C" wp14:editId="23BDA9D3">
             <wp:extent cx="5058481" cy="2476846"/>
@@ -166,6 +170,10 @@
     </w:p>
     <w:p>
       <w:r>
+        <w:rPr>
+          <w:noProof/>
+          <w:lang w:eastAsia="es-CO"/>
+        </w:rPr>
         <w:drawing>
           <wp:inline distT="0" distB="0" distL="0" distR="0" wp14:anchorId="31F3B938" wp14:editId="28603859">
             <wp:extent cx="4521411" cy="488054"/>
@@ -218,6 +226,10 @@
     </w:p>
     <w:p>
       <w:r>
+        <w:rPr>
+          <w:noProof/>
+          <w:lang w:eastAsia="es-CO"/>
+        </w:rPr>
         <w:drawing>
           <wp:inline distT="0" distB="0" distL="0" distR="0" wp14:anchorId="54899D91" wp14:editId="5DA1F5A1">
             <wp:extent cx="5612130" cy="567690"/>
@@ -288,6 +300,10 @@
     </w:p>
     <w:p>
       <w:r>
+        <w:rPr>
+          <w:noProof/>
+          <w:lang w:eastAsia="es-CO"/>
+        </w:rPr>
         <w:drawing>
           <wp:inline distT="0" distB="0" distL="0" distR="0" wp14:anchorId="7562B425" wp14:editId="59560E5E">
             <wp:extent cx="5071274" cy="786111"/>
@@ -350,6 +366,10 @@
     </w:p>
     <w:p>
       <w:r>
+        <w:rPr>
+          <w:noProof/>
+          <w:lang w:eastAsia="es-CO"/>
+        </w:rPr>
         <w:lastRenderedPageBreak/>
         <w:drawing>
           <wp:inline distT="0" distB="0" distL="0" distR="0" wp14:anchorId="35AC6284" wp14:editId="4701517D">
@@ -427,6 +447,10 @@
     </w:p>
     <w:p>
       <w:r>
+        <w:rPr>
+          <w:noProof/>
+          <w:lang w:eastAsia="es-CO"/>
+        </w:rPr>
         <w:drawing>
           <wp:inline distT="0" distB="0" distL="0" distR="0" wp14:anchorId="5FE969F6" wp14:editId="4A63C35D">
             <wp:extent cx="5612130" cy="1902460"/>
@@ -499,6 +523,10 @@
     </w:p>
     <w:p>
       <w:r>
+        <w:rPr>
+          <w:noProof/>
+          <w:lang w:eastAsia="es-CO"/>
+        </w:rPr>
         <w:drawing>
           <wp:inline distT="0" distB="0" distL="0" distR="0" wp14:anchorId="0746C254" wp14:editId="4099CEA2">
             <wp:extent cx="5612130" cy="666115"/>
@@ -580,6 +608,10 @@
         <w:ind w:left="360"/>
       </w:pPr>
       <w:r>
+        <w:rPr>
+          <w:noProof/>
+          <w:lang w:eastAsia="es-CO"/>
+        </w:rPr>
         <w:drawing>
           <wp:inline distT="0" distB="0" distL="0" distR="0" wp14:anchorId="0F6385A1" wp14:editId="6A3D98B3">
             <wp:extent cx="4970297" cy="1576346"/>
@@ -624,41 +656,302 @@
       <w:r>
         <w:t xml:space="preserve">*No olvidar hacer </w:t>
       </w:r>
+      <w:proofErr w:type="spellStart"/>
       <w:r>
         <w:t>force</w:t>
       </w:r>
+      <w:proofErr w:type="spellEnd"/>
+      <w:r>
+        <w:t xml:space="preserve"> </w:t>
+      </w:r>
+      <w:proofErr w:type="spellStart"/>
+      <w:r>
+        <w:t>refresh</w:t>
+      </w:r>
+      <w:proofErr w:type="spellEnd"/>
+      <w:r>
+        <w:t xml:space="preserve"> en el </w:t>
+      </w:r>
+      <w:proofErr w:type="spellStart"/>
+      <w:r>
+        <w:t>Devtools</w:t>
+      </w:r>
+      <w:proofErr w:type="spellEnd"/>
+      <w:r>
+        <w:t>.</w:t>
+      </w:r>
+    </w:p>
+    <w:p>
+      <w:pPr>
+        <w:ind w:left="360"/>
+      </w:pPr>
+    </w:p>
+    <w:p>
+      <w:pPr>
+        <w:ind w:left="360"/>
+      </w:pPr>
+      <w:r>
+        <w:lastRenderedPageBreak/>
+        <w:t>Eliminar un Favorito</w:t>
+      </w:r>
+    </w:p>
+    <w:p>
+      <w:pPr>
+        <w:pStyle w:val="Prrafodelista"/>
+        <w:numPr>
+          <w:ilvl w:val="0"/>
+          <w:numId w:val="2"/>
+        </w:numPr>
+      </w:pPr>
+      <w:r>
+        <w:t xml:space="preserve">En main.js, se copia y pega el método </w:t>
+      </w:r>
+      <w:proofErr w:type="spellStart"/>
+      <w:r>
+        <w:t>addFavorito</w:t>
+      </w:r>
+      <w:proofErr w:type="spellEnd"/>
+      <w:r>
+        <w:t xml:space="preserve"> previamente creado. Se usa </w:t>
+      </w:r>
+      <w:proofErr w:type="spellStart"/>
+      <w:r>
+        <w:t>delete</w:t>
+      </w:r>
+      <w:proofErr w:type="spellEnd"/>
+      <w:r>
+        <w:t xml:space="preserve"> en vez de set y se quita </w:t>
+      </w:r>
+      <w:proofErr w:type="spellStart"/>
+      <w:proofErr w:type="gramStart"/>
+      <w:r>
+        <w:t>this.result</w:t>
+      </w:r>
+      <w:proofErr w:type="spellEnd"/>
+      <w:proofErr w:type="gramEnd"/>
+      <w:r>
+        <w:t xml:space="preserve"> como parámetro:</w:t>
+      </w:r>
+    </w:p>
+    <w:p>
+      <w:r>
+        <w:drawing>
+          <wp:inline distT="0" distB="0" distL="0" distR="0" wp14:anchorId="1E42E59B" wp14:editId="220B054A">
+            <wp:extent cx="4140045" cy="1071315"/>
+            <wp:effectExtent l="0" t="0" r="0" b="0"/>
+            <wp:docPr id="10" name="Imagen 10"/>
+            <wp:cNvGraphicFramePr>
+              <a:graphicFrameLocks xmlns:a="http://schemas.openxmlformats.org/drawingml/2006/main" noChangeAspect="1"/>
+            </wp:cNvGraphicFramePr>
+            <a:graphic xmlns:a="http://schemas.openxmlformats.org/drawingml/2006/main">
+              <a:graphicData uri="http://schemas.openxmlformats.org/drawingml/2006/picture">
+                <pic:pic xmlns:pic="http://schemas.openxmlformats.org/drawingml/2006/picture">
+                  <pic:nvPicPr>
+                    <pic:cNvPr id="1" name=""/>
+                    <pic:cNvPicPr/>
+                  </pic:nvPicPr>
+                  <pic:blipFill>
+                    <a:blip r:embed="rId13"/>
+                    <a:stretch>
+                      <a:fillRect/>
+                    </a:stretch>
+                  </pic:blipFill>
+                  <pic:spPr>
+                    <a:xfrm>
+                      <a:off x="0" y="0"/>
+                      <a:ext cx="4155388" cy="1075285"/>
+                    </a:xfrm>
+                    <a:prstGeom prst="rect">
+                      <a:avLst/>
+                    </a:prstGeom>
+                  </pic:spPr>
+                </pic:pic>
+              </a:graphicData>
+            </a:graphic>
+          </wp:inline>
+        </w:drawing>
+      </w:r>
+    </w:p>
+    <w:p>
+      <w:pPr>
+        <w:pStyle w:val="Prrafodelista"/>
+        <w:numPr>
+          <w:ilvl w:val="0"/>
+          <w:numId w:val="2"/>
+        </w:numPr>
+      </w:pPr>
+      <w:r>
+        <w:t xml:space="preserve">Se crea un nuevo botón en el </w:t>
+      </w:r>
+      <w:proofErr w:type="spellStart"/>
+      <w:r>
+        <w:t>index</w:t>
+      </w:r>
+      <w:proofErr w:type="spellEnd"/>
+      <w:r>
+        <w:t xml:space="preserve"> para eliminar. Para esto, se copia y pega el link de añadir favoritos. Luego se </w:t>
+      </w:r>
+      <w:r>
+        <w:t>cambia el valor en @</w:t>
+      </w:r>
+      <w:proofErr w:type="spellStart"/>
+      <w:proofErr w:type="gramStart"/>
+      <w:r>
+        <w:t>click</w:t>
+      </w:r>
+      <w:proofErr w:type="spellEnd"/>
+      <w:r>
+        <w:t xml:space="preserve">  por</w:t>
+      </w:r>
+      <w:proofErr w:type="gramEnd"/>
+      <w:r>
+        <w:t xml:space="preserve"> “</w:t>
+      </w:r>
+      <w:proofErr w:type="spellStart"/>
+      <w:r>
+        <w:t>RemoverFavorito</w:t>
+      </w:r>
+      <w:proofErr w:type="spellEnd"/>
+      <w:r>
+        <w:t>”</w:t>
+      </w:r>
+      <w:r>
+        <w:t>. También se agrega un v-</w:t>
+      </w:r>
+      <w:proofErr w:type="spellStart"/>
+      <w:r>
+        <w:t>if</w:t>
+      </w:r>
+      <w:proofErr w:type="spellEnd"/>
+      <w:r>
+        <w:t xml:space="preserve"> (*Nota: El método has me sirve para saber si un elemento está en el </w:t>
+      </w:r>
+      <w:proofErr w:type="spellStart"/>
+      <w:r>
+        <w:t>map</w:t>
+      </w:r>
+      <w:proofErr w:type="spellEnd"/>
+      <w:r>
+        <w:t>).</w:t>
+      </w:r>
+    </w:p>
+    <w:p>
+      <w:pPr>
+        <w:ind w:left="360"/>
+      </w:pPr>
+      <w:r>
+        <w:drawing>
+          <wp:inline distT="0" distB="0" distL="0" distR="0" wp14:anchorId="31F78C3C" wp14:editId="5A37544A">
+            <wp:extent cx="5612130" cy="869315"/>
+            <wp:effectExtent l="0" t="0" r="7620" b="6985"/>
+            <wp:docPr id="11" name="Imagen 11"/>
+            <wp:cNvGraphicFramePr>
+              <a:graphicFrameLocks xmlns:a="http://schemas.openxmlformats.org/drawingml/2006/main" noChangeAspect="1"/>
+            </wp:cNvGraphicFramePr>
+            <a:graphic xmlns:a="http://schemas.openxmlformats.org/drawingml/2006/main">
+              <a:graphicData uri="http://schemas.openxmlformats.org/drawingml/2006/picture">
+                <pic:pic xmlns:pic="http://schemas.openxmlformats.org/drawingml/2006/picture">
+                  <pic:nvPicPr>
+                    <pic:cNvPr id="1" name=""/>
+                    <pic:cNvPicPr/>
+                  </pic:nvPicPr>
+                  <pic:blipFill>
+                    <a:blip r:embed="rId14"/>
+                    <a:stretch>
+                      <a:fillRect/>
+                    </a:stretch>
+                  </pic:blipFill>
+                  <pic:spPr>
+                    <a:xfrm>
+                      <a:off x="0" y="0"/>
+                      <a:ext cx="5612130" cy="869315"/>
+                    </a:xfrm>
+                    <a:prstGeom prst="rect">
+                      <a:avLst/>
+                    </a:prstGeom>
+                  </pic:spPr>
+                </pic:pic>
+              </a:graphicData>
+            </a:graphic>
+          </wp:inline>
+        </w:drawing>
+      </w:r>
+    </w:p>
+    <w:p>
+      <w:pPr>
+        <w:pStyle w:val="Prrafodelista"/>
+        <w:numPr>
+          <w:ilvl w:val="0"/>
+          <w:numId w:val="2"/>
+        </w:numPr>
+      </w:pPr>
+      <w:r>
+        <w:t>Luego, en el link donde se puede añadir, colocamos el v-</w:t>
+      </w:r>
+      <w:proofErr w:type="spellStart"/>
+      <w:r>
+        <w:t>else</w:t>
+      </w:r>
+      <w:proofErr w:type="spellEnd"/>
+      <w:r>
+        <w:t>:</w:t>
+      </w:r>
+    </w:p>
+    <w:p>
+      <w:pPr>
+        <w:ind w:left="360"/>
+      </w:pPr>
+      <w:r>
+        <w:drawing>
+          <wp:inline distT="0" distB="0" distL="0" distR="0" wp14:anchorId="7CCA671B" wp14:editId="423B12F5">
+            <wp:extent cx="5612130" cy="1139190"/>
+            <wp:effectExtent l="0" t="0" r="7620" b="3810"/>
+            <wp:docPr id="12" name="Imagen 12"/>
+            <wp:cNvGraphicFramePr>
+              <a:graphicFrameLocks xmlns:a="http://schemas.openxmlformats.org/drawingml/2006/main" noChangeAspect="1"/>
+            </wp:cNvGraphicFramePr>
+            <a:graphic xmlns:a="http://schemas.openxmlformats.org/drawingml/2006/main">
+              <a:graphicData uri="http://schemas.openxmlformats.org/drawingml/2006/picture">
+                <pic:pic xmlns:pic="http://schemas.openxmlformats.org/drawingml/2006/picture">
+                  <pic:nvPicPr>
+                    <pic:cNvPr id="1" name=""/>
+                    <pic:cNvPicPr/>
+                  </pic:nvPicPr>
+                  <pic:blipFill>
+                    <a:blip r:embed="rId15"/>
+                    <a:stretch>
+                      <a:fillRect/>
+                    </a:stretch>
+                  </pic:blipFill>
+                  <pic:spPr>
+                    <a:xfrm>
+                      <a:off x="0" y="0"/>
+                      <a:ext cx="5612130" cy="1139190"/>
+                    </a:xfrm>
+                    <a:prstGeom prst="rect">
+                      <a:avLst/>
+                    </a:prstGeom>
+                  </pic:spPr>
+                </pic:pic>
+              </a:graphicData>
+            </a:graphic>
+          </wp:inline>
+        </w:drawing>
+      </w:r>
+    </w:p>
+    <w:p>
+      <w:pPr>
+        <w:ind w:left="360"/>
+      </w:pPr>
       <w:bookmarkStart w:id="0" w:name="_GoBack"/>
       <w:bookmarkEnd w:id="0"/>
-      <w:r>
-        <w:t xml:space="preserve"> </w:t>
-      </w:r>
-      <w:proofErr w:type="spellStart"/>
-      <w:r>
-        <w:t>refresh</w:t>
-      </w:r>
-      <w:proofErr w:type="spellEnd"/>
-      <w:r>
-        <w:t xml:space="preserve"> en el </w:t>
-      </w:r>
-      <w:proofErr w:type="spellStart"/>
-      <w:r>
-        <w:t>Devtools</w:t>
-      </w:r>
-      <w:proofErr w:type="spellEnd"/>
-      <w:r>
-        <w:t>.</w:t>
-      </w:r>
     </w:p>
     <w:p>
       <w:pPr>
         <w:ind w:left="360"/>
       </w:pPr>
     </w:p>
-    <w:p>
-      <w:pPr>
-        <w:ind w:left="360"/>
-      </w:pPr>
-    </w:p>
+    <w:p/>
     <w:p>
       <w:r>
         <w:t xml:space="preserve"> </w:t>
@@ -765,8 +1058,100 @@
       </w:pPr>
     </w:lvl>
   </w:abstractNum>
+  <w:abstractNum w:abstractNumId="1" w15:restartNumberingAfterBreak="0">
+    <w:nsid w:val="6A9F2D77"/>
+    <w:multiLevelType w:val="hybridMultilevel"/>
+    <w:tmpl w:val="0BC28D8C"/>
+    <w:lvl w:ilvl="0" w:tplc="240A000F">
+      <w:start w:val="1"/>
+      <w:numFmt w:val="decimal"/>
+      <w:lvlText w:val="%1."/>
+      <w:lvlJc w:val="left"/>
+      <w:pPr>
+        <w:ind w:left="720" w:hanging="360"/>
+      </w:pPr>
+      <w:rPr>
+        <w:rFonts w:hint="default"/>
+      </w:rPr>
+    </w:lvl>
+    <w:lvl w:ilvl="1" w:tplc="240A0019" w:tentative="1">
+      <w:start w:val="1"/>
+      <w:numFmt w:val="lowerLetter"/>
+      <w:lvlText w:val="%2."/>
+      <w:lvlJc w:val="left"/>
+      <w:pPr>
+        <w:ind w:left="1440" w:hanging="360"/>
+      </w:pPr>
+    </w:lvl>
+    <w:lvl w:ilvl="2" w:tplc="240A001B" w:tentative="1">
+      <w:start w:val="1"/>
+      <w:numFmt w:val="lowerRoman"/>
+      <w:lvlText w:val="%3."/>
+      <w:lvlJc w:val="right"/>
+      <w:pPr>
+        <w:ind w:left="2160" w:hanging="180"/>
+      </w:pPr>
+    </w:lvl>
+    <w:lvl w:ilvl="3" w:tplc="240A000F" w:tentative="1">
+      <w:start w:val="1"/>
+      <w:numFmt w:val="decimal"/>
+      <w:lvlText w:val="%4."/>
+      <w:lvlJc w:val="left"/>
+      <w:pPr>
+        <w:ind w:left="2880" w:hanging="360"/>
+      </w:pPr>
+    </w:lvl>
+    <w:lvl w:ilvl="4" w:tplc="240A0019" w:tentative="1">
+      <w:start w:val="1"/>
+      <w:numFmt w:val="lowerLetter"/>
+      <w:lvlText w:val="%5."/>
+      <w:lvlJc w:val="left"/>
+      <w:pPr>
+        <w:ind w:left="3600" w:hanging="360"/>
+      </w:pPr>
+    </w:lvl>
+    <w:lvl w:ilvl="5" w:tplc="240A001B" w:tentative="1">
+      <w:start w:val="1"/>
+      <w:numFmt w:val="lowerRoman"/>
+      <w:lvlText w:val="%6."/>
+      <w:lvlJc w:val="right"/>
+      <w:pPr>
+        <w:ind w:left="4320" w:hanging="180"/>
+      </w:pPr>
+    </w:lvl>
+    <w:lvl w:ilvl="6" w:tplc="240A000F" w:tentative="1">
+      <w:start w:val="1"/>
+      <w:numFmt w:val="decimal"/>
+      <w:lvlText w:val="%7."/>
+      <w:lvlJc w:val="left"/>
+      <w:pPr>
+        <w:ind w:left="5040" w:hanging="360"/>
+      </w:pPr>
+    </w:lvl>
+    <w:lvl w:ilvl="7" w:tplc="240A0019" w:tentative="1">
+      <w:start w:val="1"/>
+      <w:numFmt w:val="lowerLetter"/>
+      <w:lvlText w:val="%8."/>
+      <w:lvlJc w:val="left"/>
+      <w:pPr>
+        <w:ind w:left="5760" w:hanging="360"/>
+      </w:pPr>
+    </w:lvl>
+    <w:lvl w:ilvl="8" w:tplc="240A001B" w:tentative="1">
+      <w:start w:val="1"/>
+      <w:numFmt w:val="lowerRoman"/>
+      <w:lvlText w:val="%9."/>
+      <w:lvlJc w:val="right"/>
+      <w:pPr>
+        <w:ind w:left="6480" w:hanging="180"/>
+      </w:pPr>
+    </w:lvl>
+  </w:abstractNum>
   <w:num w:numId="1">
     <w:abstractNumId w:val="0"/>
+  </w:num>
+  <w:num w:numId="2">
+    <w:abstractNumId w:val="1"/>
   </w:num>
 </w:numbering>
 </file>

</xml_diff>

<commit_message>
Renderizando los favoritos añadidos
</commit_message>
<xml_diff>
--- a/4-Agregando a favoritos.docx
+++ b/4-Agregando a favoritos.docx
@@ -735,6 +735,10 @@
     </w:p>
     <w:p>
       <w:r>
+        <w:rPr>
+          <w:noProof/>
+          <w:lang w:eastAsia="es-CO"/>
+        </w:rPr>
         <w:drawing>
           <wp:inline distT="0" distB="0" distL="0" distR="0" wp14:anchorId="1E42E59B" wp14:editId="220B054A">
             <wp:extent cx="4140045" cy="1071315"/>
@@ -840,6 +844,10 @@
         <w:ind w:left="360"/>
       </w:pPr>
       <w:r>
+        <w:rPr>
+          <w:noProof/>
+          <w:lang w:eastAsia="es-CO"/>
+        </w:rPr>
         <w:drawing>
           <wp:inline distT="0" distB="0" distL="0" distR="0" wp14:anchorId="31F78C3C" wp14:editId="5A37544A">
             <wp:extent cx="5612130" cy="869315"/>
@@ -903,10 +911,10 @@
       </w:pPr>
       <w:r>
         <w:drawing>
-          <wp:inline distT="0" distB="0" distL="0" distR="0" wp14:anchorId="7CCA671B" wp14:editId="423B12F5">
-            <wp:extent cx="5612130" cy="1139190"/>
-            <wp:effectExtent l="0" t="0" r="7620" b="3810"/>
-            <wp:docPr id="12" name="Imagen 12"/>
+          <wp:inline distT="0" distB="0" distL="0" distR="0" wp14:anchorId="24E7A34B" wp14:editId="5E0A1A26">
+            <wp:extent cx="5790293" cy="495300"/>
+            <wp:effectExtent l="0" t="0" r="1270" b="0"/>
+            <wp:docPr id="9" name="Imagen 9"/>
             <wp:cNvGraphicFramePr>
               <a:graphicFrameLocks xmlns:a="http://schemas.openxmlformats.org/drawingml/2006/main" noChangeAspect="1"/>
             </wp:cNvGraphicFramePr>
@@ -926,7 +934,7 @@
                   <pic:spPr>
                     <a:xfrm>
                       <a:off x="0" y="0"/>
-                      <a:ext cx="5612130" cy="1139190"/>
+                      <a:ext cx="5794456" cy="495656"/>
                     </a:xfrm>
                     <a:prstGeom prst="rect">
                       <a:avLst/>
@@ -941,10 +949,1237 @@
     </w:p>
     <w:p>
       <w:pPr>
+        <w:pStyle w:val="Prrafodelista"/>
+        <w:numPr>
+          <w:ilvl w:val="0"/>
+          <w:numId w:val="2"/>
+        </w:numPr>
+      </w:pPr>
+      <w:r>
+        <w:t xml:space="preserve">Se puede hacer la comprobación en el </w:t>
+      </w:r>
+      <w:proofErr w:type="spellStart"/>
+      <w:r>
+        <w:t>Devtools</w:t>
+      </w:r>
+      <w:proofErr w:type="spellEnd"/>
+      <w:r>
+        <w:t xml:space="preserve">. Si busco a un usuario por primera vez, veré que no hay nada en el </w:t>
+      </w:r>
+      <w:proofErr w:type="spellStart"/>
+      <w:r>
+        <w:t>Map</w:t>
+      </w:r>
+      <w:proofErr w:type="spellEnd"/>
+      <w:r>
+        <w:t xml:space="preserve"> favoritos:</w:t>
+      </w:r>
+    </w:p>
+    <w:p>
+      <w:pPr>
         <w:ind w:left="360"/>
+      </w:pPr>
+      <w:r>
+        <w:drawing>
+          <wp:anchor distT="0" distB="0" distL="114300" distR="114300" simplePos="0" relativeHeight="251658240" behindDoc="0" locked="0" layoutInCell="1" allowOverlap="1">
+            <wp:simplePos x="1308100" y="5854700"/>
+            <wp:positionH relativeFrom="column">
+              <wp:align>left</wp:align>
+            </wp:positionH>
+            <wp:positionV relativeFrom="paragraph">
+              <wp:align>top</wp:align>
+            </wp:positionV>
+            <wp:extent cx="2628900" cy="1650301"/>
+            <wp:effectExtent l="0" t="0" r="0" b="7620"/>
+            <wp:wrapSquare wrapText="bothSides"/>
+            <wp:docPr id="13" name="Imagen 13"/>
+            <wp:cNvGraphicFramePr>
+              <a:graphicFrameLocks xmlns:a="http://schemas.openxmlformats.org/drawingml/2006/main" noChangeAspect="1"/>
+            </wp:cNvGraphicFramePr>
+            <a:graphic xmlns:a="http://schemas.openxmlformats.org/drawingml/2006/main">
+              <a:graphicData uri="http://schemas.openxmlformats.org/drawingml/2006/picture">
+                <pic:pic xmlns:pic="http://schemas.openxmlformats.org/drawingml/2006/picture">
+                  <pic:nvPicPr>
+                    <pic:cNvPr id="1" name=""/>
+                    <pic:cNvPicPr/>
+                  </pic:nvPicPr>
+                  <pic:blipFill>
+                    <a:blip r:embed="rId16">
+                      <a:extLst>
+                        <a:ext uri="{28A0092B-C50C-407E-A947-70E740481C1C}">
+                          <a14:useLocalDpi xmlns:a14="http://schemas.microsoft.com/office/drawing/2010/main" val="0"/>
+                        </a:ext>
+                      </a:extLst>
+                    </a:blip>
+                    <a:stretch>
+                      <a:fillRect/>
+                    </a:stretch>
+                  </pic:blipFill>
+                  <pic:spPr>
+                    <a:xfrm>
+                      <a:off x="0" y="0"/>
+                      <a:ext cx="2628900" cy="1650301"/>
+                    </a:xfrm>
+                    <a:prstGeom prst="rect">
+                      <a:avLst/>
+                    </a:prstGeom>
+                  </pic:spPr>
+                </pic:pic>
+              </a:graphicData>
+            </a:graphic>
+          </wp:anchor>
+        </w:drawing>
+      </w:r>
+    </w:p>
+    <w:p>
+      <w:pPr>
+        <w:ind w:left="360"/>
+      </w:pPr>
+      <w:r>
+        <w:t xml:space="preserve">Aquí vemos que </w:t>
+      </w:r>
+      <w:proofErr w:type="spellStart"/>
+      <w:r>
+        <w:t>Maps</w:t>
+      </w:r>
+      <w:proofErr w:type="spellEnd"/>
+      <w:r>
+        <w:t xml:space="preserve"> está vacío, no tiene ningún id, por lo cual</w:t>
+      </w:r>
+      <w:r>
+        <w:t xml:space="preserve"> se puede usar la directiva v-</w:t>
+      </w:r>
+      <w:proofErr w:type="spellStart"/>
+      <w:r>
+        <w:t>else</w:t>
+      </w:r>
+      <w:proofErr w:type="spellEnd"/>
+    </w:p>
+    <w:p>
+      <w:pPr>
+        <w:ind w:left="360"/>
+      </w:pPr>
+      <w:r>
+        <w:br w:type="textWrapping" w:clear="all"/>
+      </w:r>
+    </w:p>
+    <w:p>
+      <w:r>
+        <w:lastRenderedPageBreak/>
+        <w:drawing>
+          <wp:anchor distT="0" distB="0" distL="114300" distR="114300" simplePos="0" relativeHeight="251659264" behindDoc="0" locked="0" layoutInCell="1" allowOverlap="1">
+            <wp:simplePos x="1079500" y="901700"/>
+            <wp:positionH relativeFrom="column">
+              <wp:align>left</wp:align>
+            </wp:positionH>
+            <wp:positionV relativeFrom="paragraph">
+              <wp:align>top</wp:align>
+            </wp:positionV>
+            <wp:extent cx="2798544" cy="2832100"/>
+            <wp:effectExtent l="0" t="0" r="1905" b="6350"/>
+            <wp:wrapSquare wrapText="bothSides"/>
+            <wp:docPr id="14" name="Imagen 14"/>
+            <wp:cNvGraphicFramePr>
+              <a:graphicFrameLocks xmlns:a="http://schemas.openxmlformats.org/drawingml/2006/main" noChangeAspect="1"/>
+            </wp:cNvGraphicFramePr>
+            <a:graphic xmlns:a="http://schemas.openxmlformats.org/drawingml/2006/main">
+              <a:graphicData uri="http://schemas.openxmlformats.org/drawingml/2006/picture">
+                <pic:pic xmlns:pic="http://schemas.openxmlformats.org/drawingml/2006/picture">
+                  <pic:nvPicPr>
+                    <pic:cNvPr id="1" name=""/>
+                    <pic:cNvPicPr/>
+                  </pic:nvPicPr>
+                  <pic:blipFill>
+                    <a:blip r:embed="rId17">
+                      <a:extLst>
+                        <a:ext uri="{28A0092B-C50C-407E-A947-70E740481C1C}">
+                          <a14:useLocalDpi xmlns:a14="http://schemas.microsoft.com/office/drawing/2010/main" val="0"/>
+                        </a:ext>
+                      </a:extLst>
+                    </a:blip>
+                    <a:stretch>
+                      <a:fillRect/>
+                    </a:stretch>
+                  </pic:blipFill>
+                  <pic:spPr>
+                    <a:xfrm>
+                      <a:off x="0" y="0"/>
+                      <a:ext cx="2798544" cy="2832100"/>
+                    </a:xfrm>
+                    <a:prstGeom prst="rect">
+                      <a:avLst/>
+                    </a:prstGeom>
+                  </pic:spPr>
+                </pic:pic>
+              </a:graphicData>
+            </a:graphic>
+          </wp:anchor>
+        </w:drawing>
+      </w:r>
+    </w:p>
+    <w:p/>
+    <w:p>
+      <w:pPr>
+        <w:tabs>
+          <w:tab w:val="left" w:pos="1050"/>
+        </w:tabs>
+      </w:pPr>
+      <w:r>
+        <w:tab/>
+        <w:t xml:space="preserve">Aquí vemos que </w:t>
+      </w:r>
+      <w:proofErr w:type="spellStart"/>
+      <w:r>
+        <w:t>Maps</w:t>
+      </w:r>
+      <w:proofErr w:type="spellEnd"/>
+      <w:r>
+        <w:t xml:space="preserve"> tiene información, entre ellas el id, por lo cual se podrá usar Remover Favorito.</w:t>
+      </w:r>
+    </w:p>
+    <w:p>
+      <w:pPr>
+        <w:rPr>
+          <w:b/>
+          <w:color w:val="FF0000"/>
+        </w:rPr>
+      </w:pPr>
+      <w:r>
+        <w:br w:type="textWrapping" w:clear="all"/>
+      </w:r>
+    </w:p>
+    <w:p>
+      <w:pPr>
+        <w:rPr>
+          <w:b/>
+          <w:color w:val="FF0000"/>
+        </w:rPr>
+      </w:pPr>
+      <w:r>
+        <w:rPr>
+          <w:b/>
+          <w:color w:val="FF0000"/>
+        </w:rPr>
+        <w:t>Propiedades Computadas</w:t>
+      </w:r>
+    </w:p>
+    <w:p>
+      <w:pPr>
+        <w:jc w:val="both"/>
+      </w:pPr>
+      <w:r>
+        <w:t xml:space="preserve">Vamos ahora a analizar las propiedades computadas en </w:t>
+      </w:r>
+      <w:hyperlink r:id="rId18" w:history="1">
+        <w:r>
+          <w:rPr>
+            <w:rStyle w:val="Hipervnculo"/>
+          </w:rPr>
+          <w:t>https://vuejs.org/guide/essentials/computed.html#computed-properties</w:t>
+        </w:r>
+      </w:hyperlink>
+    </w:p>
+    <w:p>
+      <w:pPr>
+        <w:jc w:val="both"/>
+      </w:pPr>
+      <w:r>
+        <w:t xml:space="preserve">Quizá necesitemos usar una gran cantidad de lógica, comparaciones, </w:t>
+      </w:r>
+      <w:proofErr w:type="spellStart"/>
+      <w:r>
+        <w:t>etc</w:t>
+      </w:r>
+      <w:proofErr w:type="spellEnd"/>
+      <w:r>
+        <w:t xml:space="preserve"> en la aplicación, pero no sería adecuado incluir todo esto en el </w:t>
+      </w:r>
+      <w:proofErr w:type="spellStart"/>
+      <w:r>
+        <w:t>html</w:t>
+      </w:r>
+      <w:proofErr w:type="spellEnd"/>
+      <w:r>
+        <w:t xml:space="preserve">. Por eso, </w:t>
+      </w:r>
+      <w:proofErr w:type="spellStart"/>
+      <w:r>
+        <w:t>Vue</w:t>
+      </w:r>
+      <w:proofErr w:type="spellEnd"/>
+      <w:r>
+        <w:t xml:space="preserve"> provee las propiedades computadas.</w:t>
+      </w:r>
+    </w:p>
+    <w:p>
+      <w:pPr>
+        <w:jc w:val="both"/>
+      </w:pPr>
+      <w:r>
+        <w:t>Las propiedades computadas son funciones que permiten implementar toda la lógica que se requiera, y devuelven true o false.</w:t>
+      </w:r>
+    </w:p>
+    <w:p>
+      <w:pPr>
+        <w:pStyle w:val="Prrafodelista"/>
+        <w:numPr>
+          <w:ilvl w:val="0"/>
+          <w:numId w:val="3"/>
+        </w:numPr>
+        <w:jc w:val="both"/>
+      </w:pPr>
+      <w:r>
+        <w:t xml:space="preserve">Creamos la propiedad en nuestra instancia de </w:t>
+      </w:r>
+      <w:proofErr w:type="spellStart"/>
+      <w:r>
+        <w:t>Vue</w:t>
+      </w:r>
+      <w:proofErr w:type="spellEnd"/>
+      <w:r>
+        <w:t>:</w:t>
+      </w:r>
+    </w:p>
+    <w:p>
+      <w:pPr>
+        <w:jc w:val="both"/>
+      </w:pPr>
+      <w:r>
+        <w:drawing>
+          <wp:inline distT="0" distB="0" distL="0" distR="0" wp14:anchorId="24B812F2" wp14:editId="17657606">
+            <wp:extent cx="1757548" cy="1639131"/>
+            <wp:effectExtent l="0" t="0" r="0" b="0"/>
+            <wp:docPr id="15" name="Imagen 15"/>
+            <wp:cNvGraphicFramePr>
+              <a:graphicFrameLocks xmlns:a="http://schemas.openxmlformats.org/drawingml/2006/main" noChangeAspect="1"/>
+            </wp:cNvGraphicFramePr>
+            <a:graphic xmlns:a="http://schemas.openxmlformats.org/drawingml/2006/main">
+              <a:graphicData uri="http://schemas.openxmlformats.org/drawingml/2006/picture">
+                <pic:pic xmlns:pic="http://schemas.openxmlformats.org/drawingml/2006/picture">
+                  <pic:nvPicPr>
+                    <pic:cNvPr id="1" name=""/>
+                    <pic:cNvPicPr/>
+                  </pic:nvPicPr>
+                  <pic:blipFill>
+                    <a:blip r:embed="rId19"/>
+                    <a:stretch>
+                      <a:fillRect/>
+                    </a:stretch>
+                  </pic:blipFill>
+                  <pic:spPr>
+                    <a:xfrm>
+                      <a:off x="0" y="0"/>
+                      <a:ext cx="1770301" cy="1651024"/>
+                    </a:xfrm>
+                    <a:prstGeom prst="rect">
+                      <a:avLst/>
+                    </a:prstGeom>
+                  </pic:spPr>
+                </pic:pic>
+              </a:graphicData>
+            </a:graphic>
+          </wp:inline>
+        </w:drawing>
+      </w:r>
+    </w:p>
+    <w:p>
+      <w:pPr>
+        <w:jc w:val="both"/>
+      </w:pPr>
+    </w:p>
+    <w:p>
+      <w:pPr>
+        <w:jc w:val="both"/>
+      </w:pPr>
+    </w:p>
+    <w:p>
+      <w:pPr>
+        <w:jc w:val="both"/>
+      </w:pPr>
+    </w:p>
+    <w:p>
+      <w:pPr>
+        <w:jc w:val="both"/>
+      </w:pPr>
+    </w:p>
+    <w:p>
+      <w:pPr>
+        <w:jc w:val="both"/>
+      </w:pPr>
+    </w:p>
+    <w:p>
+      <w:pPr>
+        <w:pStyle w:val="Prrafodelista"/>
+        <w:numPr>
+          <w:ilvl w:val="0"/>
+          <w:numId w:val="3"/>
+        </w:numPr>
+        <w:jc w:val="both"/>
+      </w:pPr>
+      <w:r>
+        <w:lastRenderedPageBreak/>
+        <w:t>Añadimos la siguiente lógica:</w:t>
+      </w:r>
+    </w:p>
+    <w:p>
+      <w:pPr>
+        <w:jc w:val="both"/>
+      </w:pPr>
+      <w:r>
+        <w:drawing>
+          <wp:inline distT="0" distB="0" distL="0" distR="0" wp14:anchorId="714C3864" wp14:editId="2289C191">
+            <wp:extent cx="3924794" cy="1046700"/>
+            <wp:effectExtent l="0" t="0" r="0" b="1270"/>
+            <wp:docPr id="16" name="Imagen 16"/>
+            <wp:cNvGraphicFramePr>
+              <a:graphicFrameLocks xmlns:a="http://schemas.openxmlformats.org/drawingml/2006/main" noChangeAspect="1"/>
+            </wp:cNvGraphicFramePr>
+            <a:graphic xmlns:a="http://schemas.openxmlformats.org/drawingml/2006/main">
+              <a:graphicData uri="http://schemas.openxmlformats.org/drawingml/2006/picture">
+                <pic:pic xmlns:pic="http://schemas.openxmlformats.org/drawingml/2006/picture">
+                  <pic:nvPicPr>
+                    <pic:cNvPr id="1" name=""/>
+                    <pic:cNvPicPr/>
+                  </pic:nvPicPr>
+                  <pic:blipFill>
+                    <a:blip r:embed="rId20"/>
+                    <a:stretch>
+                      <a:fillRect/>
+                    </a:stretch>
+                  </pic:blipFill>
+                  <pic:spPr>
+                    <a:xfrm>
+                      <a:off x="0" y="0"/>
+                      <a:ext cx="3953144" cy="1054261"/>
+                    </a:xfrm>
+                    <a:prstGeom prst="rect">
+                      <a:avLst/>
+                    </a:prstGeom>
+                  </pic:spPr>
+                </pic:pic>
+              </a:graphicData>
+            </a:graphic>
+          </wp:inline>
+        </w:drawing>
+      </w:r>
+    </w:p>
+    <w:p>
+      <w:pPr>
+        <w:pStyle w:val="Prrafodelista"/>
+        <w:numPr>
+          <w:ilvl w:val="0"/>
+          <w:numId w:val="3"/>
+        </w:numPr>
+        <w:jc w:val="both"/>
+      </w:pPr>
+      <w:r>
+        <w:t>Luego reemplazamos lo que teníamos en la directiva en el primer link (Remover de Favoritos):</w:t>
+      </w:r>
+    </w:p>
+    <w:p>
+      <w:pPr>
+        <w:jc w:val="both"/>
+      </w:pPr>
+      <w:r>
+        <w:drawing>
+          <wp:inline distT="0" distB="0" distL="0" distR="0" wp14:anchorId="479DA562" wp14:editId="2EA0EBCF">
+            <wp:extent cx="4637314" cy="393526"/>
+            <wp:effectExtent l="0" t="0" r="0" b="6985"/>
+            <wp:docPr id="17" name="Imagen 17"/>
+            <wp:cNvGraphicFramePr>
+              <a:graphicFrameLocks xmlns:a="http://schemas.openxmlformats.org/drawingml/2006/main" noChangeAspect="1"/>
+            </wp:cNvGraphicFramePr>
+            <a:graphic xmlns:a="http://schemas.openxmlformats.org/drawingml/2006/main">
+              <a:graphicData uri="http://schemas.openxmlformats.org/drawingml/2006/picture">
+                <pic:pic xmlns:pic="http://schemas.openxmlformats.org/drawingml/2006/picture">
+                  <pic:nvPicPr>
+                    <pic:cNvPr id="1" name=""/>
+                    <pic:cNvPicPr/>
+                  </pic:nvPicPr>
+                  <pic:blipFill>
+                    <a:blip r:embed="rId21"/>
+                    <a:stretch>
+                      <a:fillRect/>
+                    </a:stretch>
+                  </pic:blipFill>
+                  <pic:spPr>
+                    <a:xfrm>
+                      <a:off x="0" y="0"/>
+                      <a:ext cx="4712171" cy="399878"/>
+                    </a:xfrm>
+                    <a:prstGeom prst="rect">
+                      <a:avLst/>
+                    </a:prstGeom>
+                  </pic:spPr>
+                </pic:pic>
+              </a:graphicData>
+            </a:graphic>
+          </wp:inline>
+        </w:drawing>
+      </w:r>
+    </w:p>
+    <w:p>
+      <w:pPr>
+        <w:pStyle w:val="Prrafodelista"/>
+        <w:numPr>
+          <w:ilvl w:val="0"/>
+          <w:numId w:val="3"/>
+        </w:numPr>
+        <w:jc w:val="both"/>
+      </w:pPr>
+      <w:r>
+        <w:t xml:space="preserve">Hacemos la prueba y vemos en el </w:t>
+      </w:r>
+      <w:proofErr w:type="spellStart"/>
+      <w:r>
+        <w:t>DevTools</w:t>
+      </w:r>
+      <w:proofErr w:type="spellEnd"/>
+      <w:r>
+        <w:t xml:space="preserve"> que se devuelve un false. Esto significa </w:t>
+      </w:r>
+      <w:r>
+        <w:t>que aún no se ha añadido nada a favoritos</w:t>
+      </w:r>
+      <w:r>
+        <w:t>:</w:t>
+      </w:r>
+    </w:p>
+    <w:p>
+      <w:pPr>
+        <w:ind w:left="360"/>
+        <w:jc w:val="both"/>
+      </w:pPr>
+      <w:r>
+        <w:drawing>
+          <wp:inline distT="0" distB="0" distL="0" distR="0" wp14:anchorId="54672791" wp14:editId="1E70FCA1">
+            <wp:extent cx="2676899" cy="743054"/>
+            <wp:effectExtent l="0" t="0" r="0" b="0"/>
+            <wp:docPr id="18" name="Imagen 18"/>
+            <wp:cNvGraphicFramePr>
+              <a:graphicFrameLocks xmlns:a="http://schemas.openxmlformats.org/drawingml/2006/main" noChangeAspect="1"/>
+            </wp:cNvGraphicFramePr>
+            <a:graphic xmlns:a="http://schemas.openxmlformats.org/drawingml/2006/main">
+              <a:graphicData uri="http://schemas.openxmlformats.org/drawingml/2006/picture">
+                <pic:pic xmlns:pic="http://schemas.openxmlformats.org/drawingml/2006/picture">
+                  <pic:nvPicPr>
+                    <pic:cNvPr id="1" name=""/>
+                    <pic:cNvPicPr/>
+                  </pic:nvPicPr>
+                  <pic:blipFill>
+                    <a:blip r:embed="rId22"/>
+                    <a:stretch>
+                      <a:fillRect/>
+                    </a:stretch>
+                  </pic:blipFill>
+                  <pic:spPr>
+                    <a:xfrm>
+                      <a:off x="0" y="0"/>
+                      <a:ext cx="2676899" cy="743054"/>
+                    </a:xfrm>
+                    <a:prstGeom prst="rect">
+                      <a:avLst/>
+                    </a:prstGeom>
+                  </pic:spPr>
+                </pic:pic>
+              </a:graphicData>
+            </a:graphic>
+          </wp:inline>
+        </w:drawing>
+      </w:r>
+    </w:p>
+    <w:p>
+      <w:pPr>
+        <w:ind w:left="360"/>
+        <w:jc w:val="both"/>
+      </w:pPr>
+      <w:r>
+        <w:t>Luego cuando se da clic en Añadir a Favoritos, esta propiedad se vuelve true:</w:t>
+      </w:r>
+    </w:p>
+    <w:p>
+      <w:pPr>
+        <w:ind w:left="360"/>
+        <w:jc w:val="both"/>
+      </w:pPr>
+      <w:r>
+        <w:drawing>
+          <wp:inline distT="0" distB="0" distL="0" distR="0" wp14:anchorId="4F2F3821" wp14:editId="65AE061B">
+            <wp:extent cx="2286000" cy="1014456"/>
+            <wp:effectExtent l="0" t="0" r="0" b="0"/>
+            <wp:docPr id="19" name="Imagen 19"/>
+            <wp:cNvGraphicFramePr>
+              <a:graphicFrameLocks xmlns:a="http://schemas.openxmlformats.org/drawingml/2006/main" noChangeAspect="1"/>
+            </wp:cNvGraphicFramePr>
+            <a:graphic xmlns:a="http://schemas.openxmlformats.org/drawingml/2006/main">
+              <a:graphicData uri="http://schemas.openxmlformats.org/drawingml/2006/picture">
+                <pic:pic xmlns:pic="http://schemas.openxmlformats.org/drawingml/2006/picture">
+                  <pic:nvPicPr>
+                    <pic:cNvPr id="1" name=""/>
+                    <pic:cNvPicPr/>
+                  </pic:nvPicPr>
+                  <pic:blipFill>
+                    <a:blip r:embed="rId23"/>
+                    <a:stretch>
+                      <a:fillRect/>
+                    </a:stretch>
+                  </pic:blipFill>
+                  <pic:spPr>
+                    <a:xfrm>
+                      <a:off x="0" y="0"/>
+                      <a:ext cx="2294789" cy="1018356"/>
+                    </a:xfrm>
+                    <a:prstGeom prst="rect">
+                      <a:avLst/>
+                    </a:prstGeom>
+                  </pic:spPr>
+                </pic:pic>
+              </a:graphicData>
+            </a:graphic>
+          </wp:inline>
+        </w:drawing>
+      </w:r>
+    </w:p>
+    <w:p>
+      <w:pPr>
+        <w:ind w:left="360"/>
+        <w:jc w:val="both"/>
+      </w:pPr>
+    </w:p>
+    <w:p>
+      <w:pPr>
+        <w:ind w:left="360"/>
+        <w:jc w:val="both"/>
+        <w:rPr>
+          <w:b/>
+          <w:color w:val="FF0000"/>
+        </w:rPr>
+      </w:pPr>
+      <w:proofErr w:type="spellStart"/>
+      <w:r>
+        <w:rPr>
+          <w:b/>
+          <w:color w:val="FF0000"/>
+        </w:rPr>
+        <w:t>Renderizado</w:t>
+      </w:r>
+      <w:proofErr w:type="spellEnd"/>
+      <w:r>
+        <w:rPr>
+          <w:b/>
+          <w:color w:val="FF0000"/>
+        </w:rPr>
+        <w:t xml:space="preserve"> de listas</w:t>
+      </w:r>
+    </w:p>
+    <w:p>
+      <w:pPr>
+        <w:pStyle w:val="Prrafodelista"/>
+        <w:numPr>
+          <w:ilvl w:val="0"/>
+          <w:numId w:val="5"/>
+        </w:numPr>
+        <w:jc w:val="both"/>
+      </w:pPr>
+      <w:r>
+        <w:rPr>
+          <w:b/>
+        </w:rPr>
+        <w:t>Vamos a usar v-</w:t>
+      </w:r>
+      <w:proofErr w:type="spellStart"/>
+      <w:r>
+        <w:rPr>
+          <w:b/>
+        </w:rPr>
+        <w:t>for</w:t>
+      </w:r>
+      <w:proofErr w:type="spellEnd"/>
+      <w:r>
+        <w:rPr>
+          <w:b/>
+        </w:rPr>
+        <w:t xml:space="preserve"> </w:t>
+      </w:r>
+      <w:hyperlink r:id="rId24" w:history="1">
+        <w:r>
+          <w:rPr>
+            <w:rStyle w:val="Hipervnculo"/>
+            <w:b/>
+          </w:rPr>
+          <w:t>https://vuejs.org/api/built-in-directives.html#v-for</w:t>
+        </w:r>
+      </w:hyperlink>
+    </w:p>
+    <w:p>
+      <w:pPr>
+        <w:ind w:left="360"/>
+        <w:jc w:val="both"/>
+      </w:pPr>
+      <w:r>
+        <w:t>Lo usaremos</w:t>
+      </w:r>
+      <w:r>
+        <w:t xml:space="preserve"> para que por cada favorito muestre un div con la </w:t>
+      </w:r>
+      <w:proofErr w:type="spellStart"/>
+      <w:r>
+        <w:t>info</w:t>
+      </w:r>
+      <w:proofErr w:type="spellEnd"/>
+      <w:r>
+        <w:t xml:space="preserve"> del usuario.</w:t>
+      </w:r>
+    </w:p>
+    <w:p>
+      <w:pPr>
+        <w:pStyle w:val="Prrafodelista"/>
+        <w:numPr>
+          <w:ilvl w:val="0"/>
+          <w:numId w:val="5"/>
+        </w:numPr>
+        <w:jc w:val="both"/>
+      </w:pPr>
+      <w:r>
+        <w:t xml:space="preserve">Lo que podríamos recorrer en este caso es el </w:t>
+      </w:r>
+      <w:proofErr w:type="spellStart"/>
+      <w:r>
+        <w:t>Map</w:t>
+      </w:r>
+      <w:proofErr w:type="spellEnd"/>
+      <w:r>
+        <w:t xml:space="preserve"> llamado favoritos que está en el main.js</w:t>
+      </w:r>
+    </w:p>
+    <w:p>
+      <w:pPr>
+        <w:ind w:left="360"/>
+        <w:jc w:val="both"/>
+      </w:pPr>
+      <w:r>
+        <w:t>Primero así:</w:t>
+      </w:r>
+    </w:p>
+    <w:p>
+      <w:pPr>
+        <w:ind w:left="360"/>
+        <w:jc w:val="both"/>
+      </w:pPr>
+      <w:r>
+        <w:drawing>
+          <wp:inline distT="0" distB="0" distL="0" distR="0" wp14:anchorId="368FE632" wp14:editId="64DAB89F">
+            <wp:extent cx="4536374" cy="1114845"/>
+            <wp:effectExtent l="0" t="0" r="0" b="9525"/>
+            <wp:docPr id="20" name="Imagen 20"/>
+            <wp:cNvGraphicFramePr>
+              <a:graphicFrameLocks xmlns:a="http://schemas.openxmlformats.org/drawingml/2006/main" noChangeAspect="1"/>
+            </wp:cNvGraphicFramePr>
+            <a:graphic xmlns:a="http://schemas.openxmlformats.org/drawingml/2006/main">
+              <a:graphicData uri="http://schemas.openxmlformats.org/drawingml/2006/picture">
+                <pic:pic xmlns:pic="http://schemas.openxmlformats.org/drawingml/2006/picture">
+                  <pic:nvPicPr>
+                    <pic:cNvPr id="1" name=""/>
+                    <pic:cNvPicPr/>
+                  </pic:nvPicPr>
+                  <pic:blipFill>
+                    <a:blip r:embed="rId25"/>
+                    <a:stretch>
+                      <a:fillRect/>
+                    </a:stretch>
+                  </pic:blipFill>
+                  <pic:spPr>
+                    <a:xfrm>
+                      <a:off x="0" y="0"/>
+                      <a:ext cx="4550821" cy="1118395"/>
+                    </a:xfrm>
+                    <a:prstGeom prst="rect">
+                      <a:avLst/>
+                    </a:prstGeom>
+                  </pic:spPr>
+                </pic:pic>
+              </a:graphicData>
+            </a:graphic>
+          </wp:inline>
+        </w:drawing>
+      </w:r>
+    </w:p>
+    <w:p>
+      <w:pPr>
+        <w:ind w:left="360"/>
+        <w:jc w:val="both"/>
+      </w:pPr>
+      <w:r>
+        <w:lastRenderedPageBreak/>
+        <w:t>Y luego así:</w:t>
+      </w:r>
+    </w:p>
+    <w:p>
+      <w:pPr>
+        <w:ind w:left="360"/>
+        <w:jc w:val="both"/>
+      </w:pPr>
+      <w:r>
+        <w:drawing>
+          <wp:inline distT="0" distB="0" distL="0" distR="0" wp14:anchorId="56794323" wp14:editId="21514866">
+            <wp:extent cx="5612130" cy="1210945"/>
+            <wp:effectExtent l="0" t="0" r="7620" b="8255"/>
+            <wp:docPr id="21" name="Imagen 21"/>
+            <wp:cNvGraphicFramePr>
+              <a:graphicFrameLocks xmlns:a="http://schemas.openxmlformats.org/drawingml/2006/main" noChangeAspect="1"/>
+            </wp:cNvGraphicFramePr>
+            <a:graphic xmlns:a="http://schemas.openxmlformats.org/drawingml/2006/main">
+              <a:graphicData uri="http://schemas.openxmlformats.org/drawingml/2006/picture">
+                <pic:pic xmlns:pic="http://schemas.openxmlformats.org/drawingml/2006/picture">
+                  <pic:nvPicPr>
+                    <pic:cNvPr id="1" name=""/>
+                    <pic:cNvPicPr/>
+                  </pic:nvPicPr>
+                  <pic:blipFill>
+                    <a:blip r:embed="rId26"/>
+                    <a:stretch>
+                      <a:fillRect/>
+                    </a:stretch>
+                  </pic:blipFill>
+                  <pic:spPr>
+                    <a:xfrm>
+                      <a:off x="0" y="0"/>
+                      <a:ext cx="5612130" cy="1210945"/>
+                    </a:xfrm>
+                    <a:prstGeom prst="rect">
+                      <a:avLst/>
+                    </a:prstGeom>
+                  </pic:spPr>
+                </pic:pic>
+              </a:graphicData>
+            </a:graphic>
+          </wp:inline>
+        </w:drawing>
+      </w:r>
+    </w:p>
+    <w:p>
+      <w:pPr>
+        <w:ind w:left="360"/>
+        <w:jc w:val="both"/>
+      </w:pPr>
+    </w:p>
+    <w:p>
+      <w:pPr>
+        <w:ind w:left="360"/>
+        <w:jc w:val="both"/>
+        <w:rPr>
+          <w:b/>
+          <w:color w:val="FF0000"/>
+        </w:rPr>
+      </w:pPr>
+      <w:r>
+        <w:t xml:space="preserve">Sin embargo, es necesario explicar antes cómo obtener la información de este </w:t>
+      </w:r>
+      <w:proofErr w:type="spellStart"/>
+      <w:r>
+        <w:t>Map</w:t>
+      </w:r>
+      <w:proofErr w:type="spellEnd"/>
+      <w:r>
+        <w:t xml:space="preserve">. </w:t>
+      </w:r>
+      <w:r>
+        <w:rPr>
+          <w:b/>
+          <w:color w:val="FF0000"/>
+        </w:rPr>
+        <w:t xml:space="preserve">Ver documento anexo sobre cómo tomar el dato del </w:t>
+      </w:r>
+      <w:proofErr w:type="spellStart"/>
+      <w:r>
+        <w:rPr>
+          <w:b/>
+          <w:color w:val="FF0000"/>
+        </w:rPr>
+        <w:t>value</w:t>
+      </w:r>
+      <w:proofErr w:type="spellEnd"/>
+      <w:r>
+        <w:rPr>
+          <w:b/>
+          <w:color w:val="FF0000"/>
+        </w:rPr>
+        <w:t xml:space="preserve"> de un </w:t>
+      </w:r>
+      <w:proofErr w:type="spellStart"/>
+      <w:r>
+        <w:rPr>
+          <w:b/>
+          <w:color w:val="FF0000"/>
+        </w:rPr>
+        <w:t>Map</w:t>
+      </w:r>
+      <w:proofErr w:type="spellEnd"/>
+      <w:r>
+        <w:rPr>
+          <w:b/>
+          <w:color w:val="FF0000"/>
+        </w:rPr>
+        <w:t>.</w:t>
+      </w:r>
+    </w:p>
+    <w:p>
+      <w:pPr>
+        <w:ind w:left="360"/>
+        <w:jc w:val="both"/>
+        <w:rPr>
+          <w:b/>
+          <w:color w:val="00B050"/>
+        </w:rPr>
+      </w:pPr>
+      <w:r>
+        <w:rPr>
+          <w:b/>
+          <w:color w:val="00B050"/>
+        </w:rPr>
+        <w:t>Una solución más profesional para lograr esto, es creando una propiedad computada</w:t>
+      </w:r>
+      <w:r>
+        <w:rPr>
+          <w:b/>
+          <w:color w:val="00B050"/>
+        </w:rPr>
+        <w:t>, así</w:t>
+      </w:r>
+      <w:r>
+        <w:rPr>
+          <w:b/>
+          <w:color w:val="00B050"/>
+        </w:rPr>
+        <w:t>:</w:t>
+      </w:r>
+    </w:p>
+    <w:p>
+      <w:pPr>
+        <w:ind w:left="360"/>
+        <w:jc w:val="both"/>
+        <w:rPr>
+          <w:b/>
+          <w:color w:val="00B050"/>
+        </w:rPr>
+      </w:pPr>
+      <w:r>
+        <w:rPr>
+          <w:b/>
+          <w:color w:val="00B050"/>
+        </w:rPr>
+        <w:drawing>
+          <wp:inline distT="0" distB="0" distL="0" distR="0" wp14:anchorId="2AF7D35C" wp14:editId="7CE6C5CA">
+            <wp:extent cx="3105397" cy="1340835"/>
+            <wp:effectExtent l="0" t="0" r="0" b="0"/>
+            <wp:docPr id="22" name="Imagen 22"/>
+            <wp:cNvGraphicFramePr>
+              <a:graphicFrameLocks xmlns:a="http://schemas.openxmlformats.org/drawingml/2006/main" noChangeAspect="1"/>
+            </wp:cNvGraphicFramePr>
+            <a:graphic xmlns:a="http://schemas.openxmlformats.org/drawingml/2006/main">
+              <a:graphicData uri="http://schemas.openxmlformats.org/drawingml/2006/picture">
+                <pic:pic xmlns:pic="http://schemas.openxmlformats.org/drawingml/2006/picture">
+                  <pic:nvPicPr>
+                    <pic:cNvPr id="1" name=""/>
+                    <pic:cNvPicPr/>
+                  </pic:nvPicPr>
+                  <pic:blipFill>
+                    <a:blip r:embed="rId27"/>
+                    <a:stretch>
+                      <a:fillRect/>
+                    </a:stretch>
+                  </pic:blipFill>
+                  <pic:spPr>
+                    <a:xfrm>
+                      <a:off x="0" y="0"/>
+                      <a:ext cx="3121655" cy="1347855"/>
+                    </a:xfrm>
+                    <a:prstGeom prst="rect">
+                      <a:avLst/>
+                    </a:prstGeom>
+                  </pic:spPr>
+                </pic:pic>
+              </a:graphicData>
+            </a:graphic>
+          </wp:inline>
+        </w:drawing>
+      </w:r>
+    </w:p>
+    <w:p>
+      <w:pPr>
+        <w:ind w:left="360"/>
+        <w:jc w:val="both"/>
+        <w:rPr>
+          <w:b/>
+          <w:color w:val="000000" w:themeColor="text1"/>
+        </w:rPr>
+      </w:pPr>
+      <w:r>
+        <w:rPr>
+          <w:b/>
+          <w:color w:val="000000" w:themeColor="text1"/>
+        </w:rPr>
+        <w:t xml:space="preserve">EL problema de esto, es que devolvería la totalidad de datos del </w:t>
+      </w:r>
+      <w:proofErr w:type="spellStart"/>
+      <w:r>
+        <w:rPr>
+          <w:b/>
+          <w:color w:val="000000" w:themeColor="text1"/>
+        </w:rPr>
+        <w:t>Map</w:t>
+      </w:r>
+      <w:proofErr w:type="spellEnd"/>
+      <w:r>
+        <w:rPr>
+          <w:b/>
+          <w:color w:val="000000" w:themeColor="text1"/>
+        </w:rPr>
+        <w:t xml:space="preserve"> favoritos. ¿Cómo lo </w:t>
+      </w:r>
+      <w:proofErr w:type="spellStart"/>
+      <w:r>
+        <w:rPr>
+          <w:b/>
+          <w:color w:val="000000" w:themeColor="text1"/>
+        </w:rPr>
+        <w:t>socionamos</w:t>
+      </w:r>
+      <w:proofErr w:type="spellEnd"/>
+      <w:r>
+        <w:rPr>
+          <w:b/>
+          <w:color w:val="000000" w:themeColor="text1"/>
+        </w:rPr>
+        <w:t xml:space="preserve">? Usando el atributo </w:t>
+      </w:r>
+      <w:proofErr w:type="spellStart"/>
+      <w:proofErr w:type="gramStart"/>
+      <w:r>
+        <w:rPr>
+          <w:b/>
+          <w:color w:val="000000" w:themeColor="text1"/>
+        </w:rPr>
+        <w:t>values</w:t>
+      </w:r>
+      <w:proofErr w:type="spellEnd"/>
+      <w:r>
+        <w:rPr>
+          <w:b/>
+          <w:color w:val="000000" w:themeColor="text1"/>
+        </w:rPr>
+        <w:t>(</w:t>
+      </w:r>
+      <w:proofErr w:type="gramEnd"/>
+      <w:r>
+        <w:rPr>
+          <w:b/>
+          <w:color w:val="000000" w:themeColor="text1"/>
+        </w:rPr>
+        <w:t>) que es propio de los mapas (</w:t>
+      </w:r>
+      <w:proofErr w:type="spellStart"/>
+      <w:r>
+        <w:rPr>
+          <w:b/>
+          <w:color w:val="000000" w:themeColor="text1"/>
+        </w:rPr>
+        <w:t>Maps</w:t>
+      </w:r>
+      <w:proofErr w:type="spellEnd"/>
+      <w:r>
+        <w:rPr>
+          <w:b/>
+          <w:color w:val="000000" w:themeColor="text1"/>
+        </w:rPr>
+        <w:t>).</w:t>
+      </w:r>
+    </w:p>
+    <w:p>
+      <w:pPr>
+        <w:ind w:left="360"/>
+        <w:jc w:val="both"/>
+        <w:rPr>
+          <w:b/>
+          <w:color w:val="00B050"/>
+        </w:rPr>
+      </w:pPr>
+      <w:r>
+        <w:rPr>
+          <w:b/>
+          <w:color w:val="00B050"/>
+        </w:rPr>
+        <w:drawing>
+          <wp:inline distT="0" distB="0" distL="0" distR="0" wp14:anchorId="52376D48" wp14:editId="576B01C2">
+            <wp:extent cx="4286992" cy="698007"/>
+            <wp:effectExtent l="0" t="0" r="0" b="6985"/>
+            <wp:docPr id="23" name="Imagen 23"/>
+            <wp:cNvGraphicFramePr>
+              <a:graphicFrameLocks xmlns:a="http://schemas.openxmlformats.org/drawingml/2006/main" noChangeAspect="1"/>
+            </wp:cNvGraphicFramePr>
+            <a:graphic xmlns:a="http://schemas.openxmlformats.org/drawingml/2006/main">
+              <a:graphicData uri="http://schemas.openxmlformats.org/drawingml/2006/picture">
+                <pic:pic xmlns:pic="http://schemas.openxmlformats.org/drawingml/2006/picture">
+                  <pic:nvPicPr>
+                    <pic:cNvPr id="1" name=""/>
+                    <pic:cNvPicPr/>
+                  </pic:nvPicPr>
+                  <pic:blipFill>
+                    <a:blip r:embed="rId28"/>
+                    <a:stretch>
+                      <a:fillRect/>
+                    </a:stretch>
+                  </pic:blipFill>
+                  <pic:spPr>
+                    <a:xfrm>
+                      <a:off x="0" y="0"/>
+                      <a:ext cx="4325466" cy="704271"/>
+                    </a:xfrm>
+                    <a:prstGeom prst="rect">
+                      <a:avLst/>
+                    </a:prstGeom>
+                  </pic:spPr>
+                </pic:pic>
+              </a:graphicData>
+            </a:graphic>
+          </wp:inline>
+        </w:drawing>
+      </w:r>
+    </w:p>
+    <w:p>
+      <w:pPr>
+        <w:ind w:left="360"/>
+        <w:jc w:val="both"/>
+        <w:rPr>
+          <w:color w:val="000000" w:themeColor="text1"/>
+        </w:rPr>
+      </w:pPr>
+      <w:r>
+        <w:rPr>
+          <w:color w:val="000000" w:themeColor="text1"/>
+        </w:rPr>
+        <w:t xml:space="preserve">Después, </w:t>
+      </w:r>
+      <w:r>
+        <w:rPr>
+          <w:color w:val="000000" w:themeColor="text1"/>
+        </w:rPr>
+        <w:t xml:space="preserve">hacemos el cambio también en el </w:t>
+      </w:r>
+      <w:proofErr w:type="spellStart"/>
+      <w:r>
+        <w:rPr>
+          <w:color w:val="000000" w:themeColor="text1"/>
+        </w:rPr>
+        <w:t>html</w:t>
+      </w:r>
+      <w:proofErr w:type="spellEnd"/>
+      <w:r>
+        <w:rPr>
+          <w:color w:val="000000" w:themeColor="text1"/>
+        </w:rPr>
+        <w:t xml:space="preserve"> al iterar:</w:t>
+      </w:r>
+    </w:p>
+    <w:p>
+      <w:pPr>
+        <w:ind w:left="360"/>
+        <w:jc w:val="both"/>
+        <w:rPr>
+          <w:color w:val="000000" w:themeColor="text1"/>
+        </w:rPr>
+      </w:pPr>
+      <w:r>
+        <w:rPr>
+          <w:color w:val="000000" w:themeColor="text1"/>
+        </w:rPr>
+        <w:drawing>
+          <wp:inline distT="0" distB="0" distL="0" distR="0" wp14:anchorId="71A80A85" wp14:editId="6E16CABB">
+            <wp:extent cx="5260769" cy="533339"/>
+            <wp:effectExtent l="0" t="0" r="0" b="635"/>
+            <wp:docPr id="24" name="Imagen 24"/>
+            <wp:cNvGraphicFramePr>
+              <a:graphicFrameLocks xmlns:a="http://schemas.openxmlformats.org/drawingml/2006/main" noChangeAspect="1"/>
+            </wp:cNvGraphicFramePr>
+            <a:graphic xmlns:a="http://schemas.openxmlformats.org/drawingml/2006/main">
+              <a:graphicData uri="http://schemas.openxmlformats.org/drawingml/2006/picture">
+                <pic:pic xmlns:pic="http://schemas.openxmlformats.org/drawingml/2006/picture">
+                  <pic:nvPicPr>
+                    <pic:cNvPr id="1" name=""/>
+                    <pic:cNvPicPr/>
+                  </pic:nvPicPr>
+                  <pic:blipFill>
+                    <a:blip r:embed="rId29"/>
+                    <a:stretch>
+                      <a:fillRect/>
+                    </a:stretch>
+                  </pic:blipFill>
+                  <pic:spPr>
+                    <a:xfrm>
+                      <a:off x="0" y="0"/>
+                      <a:ext cx="5301521" cy="537470"/>
+                    </a:xfrm>
+                    <a:prstGeom prst="rect">
+                      <a:avLst/>
+                    </a:prstGeom>
+                  </pic:spPr>
+                </pic:pic>
+              </a:graphicData>
+            </a:graphic>
+          </wp:inline>
+        </w:drawing>
+      </w:r>
+    </w:p>
+    <w:p>
+      <w:pPr>
+        <w:ind w:left="360"/>
+        <w:jc w:val="both"/>
+        <w:rPr>
+          <w:color w:val="000000" w:themeColor="text1"/>
+        </w:rPr>
       </w:pPr>
       <w:bookmarkStart w:id="0" w:name="_GoBack"/>
       <w:bookmarkEnd w:id="0"/>
+    </w:p>
+    <w:p>
+      <w:pPr>
+        <w:ind w:left="360"/>
+        <w:jc w:val="both"/>
+        <w:rPr>
+          <w:b/>
+          <w:color w:val="00B050"/>
+        </w:rPr>
+      </w:pPr>
+    </w:p>
+    <w:p>
+      <w:pPr>
+        <w:ind w:left="360"/>
+        <w:jc w:val="both"/>
+        <w:rPr>
+          <w:b/>
+          <w:color w:val="FF0000"/>
+        </w:rPr>
+      </w:pPr>
+    </w:p>
+    <w:p>
+      <w:pPr>
+        <w:ind w:left="360"/>
+        <w:jc w:val="both"/>
+        <w:rPr>
+          <w:b/>
+          <w:color w:val="FF0000"/>
+        </w:rPr>
+      </w:pPr>
+    </w:p>
+    <w:p>
+      <w:pPr>
+        <w:jc w:val="both"/>
+      </w:pPr>
+    </w:p>
+    <w:p>
+      <w:pPr>
+        <w:ind w:left="360"/>
+      </w:pPr>
     </w:p>
     <w:p>
       <w:pPr>
@@ -970,6 +2205,184 @@
 <file path=word/numbering.xml><?xml version="1.0" encoding="utf-8"?>
 <w:numbering xmlns:wpc="http://schemas.microsoft.com/office/word/2010/wordprocessingCanvas" xmlns:cx="http://schemas.microsoft.com/office/drawing/2014/chartex" xmlns:mc="http://schemas.openxmlformats.org/markup-compatibility/2006" xmlns:o="urn:schemas-microsoft-com:office:office" xmlns:r="http://schemas.openxmlformats.org/officeDocument/2006/relationships" xmlns:m="http://schemas.openxmlformats.org/officeDocument/2006/math" xmlns:v="urn:schemas-microsoft-com:vml" xmlns:wp14="http://schemas.microsoft.com/office/word/2010/wordprocessingDrawing" xmlns:wp="http://schemas.openxmlformats.org/drawingml/2006/wordprocessingDrawing" xmlns:w10="urn:schemas-microsoft-com:office:word" xmlns:w="http://schemas.openxmlformats.org/wordprocessingml/2006/main" xmlns:w14="http://schemas.microsoft.com/office/word/2010/wordml" xmlns:w15="http://schemas.microsoft.com/office/word/2012/wordml" xmlns:w16se="http://schemas.microsoft.com/office/word/2015/wordml/symex" xmlns:wpg="http://schemas.microsoft.com/office/word/2010/wordprocessingGroup" xmlns:wpi="http://schemas.microsoft.com/office/word/2010/wordprocessingInk" xmlns:wne="http://schemas.microsoft.com/office/word/2006/wordml" xmlns:wps="http://schemas.microsoft.com/office/word/2010/wordprocessingShape" mc:Ignorable="w14 w15 w16se wp14">
   <w:abstractNum w:abstractNumId="0" w15:restartNumberingAfterBreak="0">
+    <w:nsid w:val="1E8622A1"/>
+    <w:multiLevelType w:val="hybridMultilevel"/>
+    <w:tmpl w:val="405C5656"/>
+    <w:lvl w:ilvl="0" w:tplc="240A000F">
+      <w:start w:val="1"/>
+      <w:numFmt w:val="decimal"/>
+      <w:lvlText w:val="%1."/>
+      <w:lvlJc w:val="left"/>
+      <w:pPr>
+        <w:ind w:left="720" w:hanging="360"/>
+      </w:pPr>
+      <w:rPr>
+        <w:rFonts w:hint="default"/>
+      </w:rPr>
+    </w:lvl>
+    <w:lvl w:ilvl="1" w:tplc="240A0019" w:tentative="1">
+      <w:start w:val="1"/>
+      <w:numFmt w:val="lowerLetter"/>
+      <w:lvlText w:val="%2."/>
+      <w:lvlJc w:val="left"/>
+      <w:pPr>
+        <w:ind w:left="1440" w:hanging="360"/>
+      </w:pPr>
+    </w:lvl>
+    <w:lvl w:ilvl="2" w:tplc="240A001B" w:tentative="1">
+      <w:start w:val="1"/>
+      <w:numFmt w:val="lowerRoman"/>
+      <w:lvlText w:val="%3."/>
+      <w:lvlJc w:val="right"/>
+      <w:pPr>
+        <w:ind w:left="2160" w:hanging="180"/>
+      </w:pPr>
+    </w:lvl>
+    <w:lvl w:ilvl="3" w:tplc="240A000F" w:tentative="1">
+      <w:start w:val="1"/>
+      <w:numFmt w:val="decimal"/>
+      <w:lvlText w:val="%4."/>
+      <w:lvlJc w:val="left"/>
+      <w:pPr>
+        <w:ind w:left="2880" w:hanging="360"/>
+      </w:pPr>
+    </w:lvl>
+    <w:lvl w:ilvl="4" w:tplc="240A0019" w:tentative="1">
+      <w:start w:val="1"/>
+      <w:numFmt w:val="lowerLetter"/>
+      <w:lvlText w:val="%5."/>
+      <w:lvlJc w:val="left"/>
+      <w:pPr>
+        <w:ind w:left="3600" w:hanging="360"/>
+      </w:pPr>
+    </w:lvl>
+    <w:lvl w:ilvl="5" w:tplc="240A001B" w:tentative="1">
+      <w:start w:val="1"/>
+      <w:numFmt w:val="lowerRoman"/>
+      <w:lvlText w:val="%6."/>
+      <w:lvlJc w:val="right"/>
+      <w:pPr>
+        <w:ind w:left="4320" w:hanging="180"/>
+      </w:pPr>
+    </w:lvl>
+    <w:lvl w:ilvl="6" w:tplc="240A000F" w:tentative="1">
+      <w:start w:val="1"/>
+      <w:numFmt w:val="decimal"/>
+      <w:lvlText w:val="%7."/>
+      <w:lvlJc w:val="left"/>
+      <w:pPr>
+        <w:ind w:left="5040" w:hanging="360"/>
+      </w:pPr>
+    </w:lvl>
+    <w:lvl w:ilvl="7" w:tplc="240A0019" w:tentative="1">
+      <w:start w:val="1"/>
+      <w:numFmt w:val="lowerLetter"/>
+      <w:lvlText w:val="%8."/>
+      <w:lvlJc w:val="left"/>
+      <w:pPr>
+        <w:ind w:left="5760" w:hanging="360"/>
+      </w:pPr>
+    </w:lvl>
+    <w:lvl w:ilvl="8" w:tplc="240A001B" w:tentative="1">
+      <w:start w:val="1"/>
+      <w:numFmt w:val="lowerRoman"/>
+      <w:lvlText w:val="%9."/>
+      <w:lvlJc w:val="right"/>
+      <w:pPr>
+        <w:ind w:left="6480" w:hanging="180"/>
+      </w:pPr>
+    </w:lvl>
+  </w:abstractNum>
+  <w:abstractNum w:abstractNumId="1" w15:restartNumberingAfterBreak="0">
+    <w:nsid w:val="3845702D"/>
+    <w:multiLevelType w:val="hybridMultilevel"/>
+    <w:tmpl w:val="9A6A6252"/>
+    <w:lvl w:ilvl="0" w:tplc="240A000F">
+      <w:start w:val="1"/>
+      <w:numFmt w:val="decimal"/>
+      <w:lvlText w:val="%1."/>
+      <w:lvlJc w:val="left"/>
+      <w:pPr>
+        <w:ind w:left="720" w:hanging="360"/>
+      </w:pPr>
+      <w:rPr>
+        <w:rFonts w:hint="default"/>
+      </w:rPr>
+    </w:lvl>
+    <w:lvl w:ilvl="1" w:tplc="240A0019" w:tentative="1">
+      <w:start w:val="1"/>
+      <w:numFmt w:val="lowerLetter"/>
+      <w:lvlText w:val="%2."/>
+      <w:lvlJc w:val="left"/>
+      <w:pPr>
+        <w:ind w:left="1440" w:hanging="360"/>
+      </w:pPr>
+    </w:lvl>
+    <w:lvl w:ilvl="2" w:tplc="240A001B" w:tentative="1">
+      <w:start w:val="1"/>
+      <w:numFmt w:val="lowerRoman"/>
+      <w:lvlText w:val="%3."/>
+      <w:lvlJc w:val="right"/>
+      <w:pPr>
+        <w:ind w:left="2160" w:hanging="180"/>
+      </w:pPr>
+    </w:lvl>
+    <w:lvl w:ilvl="3" w:tplc="240A000F" w:tentative="1">
+      <w:start w:val="1"/>
+      <w:numFmt w:val="decimal"/>
+      <w:lvlText w:val="%4."/>
+      <w:lvlJc w:val="left"/>
+      <w:pPr>
+        <w:ind w:left="2880" w:hanging="360"/>
+      </w:pPr>
+    </w:lvl>
+    <w:lvl w:ilvl="4" w:tplc="240A0019" w:tentative="1">
+      <w:start w:val="1"/>
+      <w:numFmt w:val="lowerLetter"/>
+      <w:lvlText w:val="%5."/>
+      <w:lvlJc w:val="left"/>
+      <w:pPr>
+        <w:ind w:left="3600" w:hanging="360"/>
+      </w:pPr>
+    </w:lvl>
+    <w:lvl w:ilvl="5" w:tplc="240A001B" w:tentative="1">
+      <w:start w:val="1"/>
+      <w:numFmt w:val="lowerRoman"/>
+      <w:lvlText w:val="%6."/>
+      <w:lvlJc w:val="right"/>
+      <w:pPr>
+        <w:ind w:left="4320" w:hanging="180"/>
+      </w:pPr>
+    </w:lvl>
+    <w:lvl w:ilvl="6" w:tplc="240A000F" w:tentative="1">
+      <w:start w:val="1"/>
+      <w:numFmt w:val="decimal"/>
+      <w:lvlText w:val="%7."/>
+      <w:lvlJc w:val="left"/>
+      <w:pPr>
+        <w:ind w:left="5040" w:hanging="360"/>
+      </w:pPr>
+    </w:lvl>
+    <w:lvl w:ilvl="7" w:tplc="240A0019" w:tentative="1">
+      <w:start w:val="1"/>
+      <w:numFmt w:val="lowerLetter"/>
+      <w:lvlText w:val="%8."/>
+      <w:lvlJc w:val="left"/>
+      <w:pPr>
+        <w:ind w:left="5760" w:hanging="360"/>
+      </w:pPr>
+    </w:lvl>
+    <w:lvl w:ilvl="8" w:tplc="240A001B" w:tentative="1">
+      <w:start w:val="1"/>
+      <w:numFmt w:val="lowerRoman"/>
+      <w:lvlText w:val="%9."/>
+      <w:lvlJc w:val="right"/>
+      <w:pPr>
+        <w:ind w:left="6480" w:hanging="180"/>
+      </w:pPr>
+    </w:lvl>
+  </w:abstractNum>
+  <w:abstractNum w:abstractNumId="2" w15:restartNumberingAfterBreak="0">
     <w:nsid w:val="47AD7D23"/>
     <w:multiLevelType w:val="hybridMultilevel"/>
     <w:tmpl w:val="8892D67E"/>
@@ -1058,7 +2471,7 @@
       </w:pPr>
     </w:lvl>
   </w:abstractNum>
-  <w:abstractNum w:abstractNumId="1" w15:restartNumberingAfterBreak="0">
+  <w:abstractNum w:abstractNumId="3" w15:restartNumberingAfterBreak="0">
     <w:nsid w:val="6A9F2D77"/>
     <w:multiLevelType w:val="hybridMultilevel"/>
     <w:tmpl w:val="0BC28D8C"/>
@@ -1147,10 +2560,108 @@
       </w:pPr>
     </w:lvl>
   </w:abstractNum>
+  <w:abstractNum w:abstractNumId="4" w15:restartNumberingAfterBreak="0">
+    <w:nsid w:val="74DE3472"/>
+    <w:multiLevelType w:val="hybridMultilevel"/>
+    <w:tmpl w:val="4050A19A"/>
+    <w:lvl w:ilvl="0" w:tplc="240A000F">
+      <w:start w:val="1"/>
+      <w:numFmt w:val="decimal"/>
+      <w:lvlText w:val="%1."/>
+      <w:lvlJc w:val="left"/>
+      <w:pPr>
+        <w:ind w:left="720" w:hanging="360"/>
+      </w:pPr>
+      <w:rPr>
+        <w:rFonts w:hint="default"/>
+      </w:rPr>
+    </w:lvl>
+    <w:lvl w:ilvl="1" w:tplc="240A0019" w:tentative="1">
+      <w:start w:val="1"/>
+      <w:numFmt w:val="lowerLetter"/>
+      <w:lvlText w:val="%2."/>
+      <w:lvlJc w:val="left"/>
+      <w:pPr>
+        <w:ind w:left="1440" w:hanging="360"/>
+      </w:pPr>
+    </w:lvl>
+    <w:lvl w:ilvl="2" w:tplc="240A001B" w:tentative="1">
+      <w:start w:val="1"/>
+      <w:numFmt w:val="lowerRoman"/>
+      <w:lvlText w:val="%3."/>
+      <w:lvlJc w:val="right"/>
+      <w:pPr>
+        <w:ind w:left="2160" w:hanging="180"/>
+      </w:pPr>
+    </w:lvl>
+    <w:lvl w:ilvl="3" w:tplc="240A000F" w:tentative="1">
+      <w:start w:val="1"/>
+      <w:numFmt w:val="decimal"/>
+      <w:lvlText w:val="%4."/>
+      <w:lvlJc w:val="left"/>
+      <w:pPr>
+        <w:ind w:left="2880" w:hanging="360"/>
+      </w:pPr>
+    </w:lvl>
+    <w:lvl w:ilvl="4" w:tplc="240A0019" w:tentative="1">
+      <w:start w:val="1"/>
+      <w:numFmt w:val="lowerLetter"/>
+      <w:lvlText w:val="%5."/>
+      <w:lvlJc w:val="left"/>
+      <w:pPr>
+        <w:ind w:left="3600" w:hanging="360"/>
+      </w:pPr>
+    </w:lvl>
+    <w:lvl w:ilvl="5" w:tplc="240A001B" w:tentative="1">
+      <w:start w:val="1"/>
+      <w:numFmt w:val="lowerRoman"/>
+      <w:lvlText w:val="%6."/>
+      <w:lvlJc w:val="right"/>
+      <w:pPr>
+        <w:ind w:left="4320" w:hanging="180"/>
+      </w:pPr>
+    </w:lvl>
+    <w:lvl w:ilvl="6" w:tplc="240A000F" w:tentative="1">
+      <w:start w:val="1"/>
+      <w:numFmt w:val="decimal"/>
+      <w:lvlText w:val="%7."/>
+      <w:lvlJc w:val="left"/>
+      <w:pPr>
+        <w:ind w:left="5040" w:hanging="360"/>
+      </w:pPr>
+    </w:lvl>
+    <w:lvl w:ilvl="7" w:tplc="240A0019" w:tentative="1">
+      <w:start w:val="1"/>
+      <w:numFmt w:val="lowerLetter"/>
+      <w:lvlText w:val="%8."/>
+      <w:lvlJc w:val="left"/>
+      <w:pPr>
+        <w:ind w:left="5760" w:hanging="360"/>
+      </w:pPr>
+    </w:lvl>
+    <w:lvl w:ilvl="8" w:tplc="240A001B" w:tentative="1">
+      <w:start w:val="1"/>
+      <w:numFmt w:val="lowerRoman"/>
+      <w:lvlText w:val="%9."/>
+      <w:lvlJc w:val="right"/>
+      <w:pPr>
+        <w:ind w:left="6480" w:hanging="180"/>
+      </w:pPr>
+    </w:lvl>
+  </w:abstractNum>
   <w:num w:numId="1">
+    <w:abstractNumId w:val="2"/>
+  </w:num>
+  <w:num w:numId="2">
+    <w:abstractNumId w:val="3"/>
+  </w:num>
+  <w:num w:numId="3">
+    <w:abstractNumId w:val="4"/>
+  </w:num>
+  <w:num w:numId="4">
     <w:abstractNumId w:val="0"/>
   </w:num>
-  <w:num w:numId="2">
+  <w:num w:numId="5">
     <w:abstractNumId w:val="1"/>
   </w:num>
 </w:numbering>
@@ -1588,6 +3099,17 @@
       <w:contextualSpacing/>
     </w:pPr>
   </w:style>
+  <w:style w:type="character" w:styleId="Hipervnculo">
+    <w:name w:val="Hyperlink"/>
+    <w:basedOn w:val="Fuentedeprrafopredeter"/>
+    <w:uiPriority w:val="99"/>
+    <w:unhideWhenUsed/>
+    <w:rsid w:val="0004016B"/>
+    <w:rPr>
+      <w:color w:val="0563C1" w:themeColor="hyperlink"/>
+      <w:u w:val="single"/>
+    </w:rPr>
+  </w:style>
 </w:styles>
 </file>
 

</xml_diff>